<commit_message>
play with eli break
</commit_message>
<xml_diff>
--- a/Week8_NPHard_Capstone/BachmeierNTIM8120-8.docx
+++ b/Week8_NPHard_Capstone/BachmeierNTIM8120-8.docx
@@ -640,7 +640,7 @@
     </w:p>
     <w:p>
       <w:pPr>
-        <w:pStyle w:val="Heading2"/>
+        <w:pStyle w:val="Heading1"/>
       </w:pPr>
       <w:r>
         <w:lastRenderedPageBreak/>
@@ -749,6 +749,14 @@
       </w:r>
       <w:r>
         <w:t xml:space="preserve"> a mechanism to absorb load and horizontally distribute it.</w:t>
+      </w:r>
+    </w:p>
+    <w:p>
+      <w:pPr>
+        <w:pStyle w:val="Heading2"/>
+      </w:pPr>
+      <w:r>
+        <w:t xml:space="preserve">Using Checkpointing </w:t>
       </w:r>
     </w:p>
     <w:p>
@@ -991,6 +999,14 @@
       </w:r>
     </w:p>
     <w:p>
+      <w:pPr>
+        <w:pStyle w:val="Heading2"/>
+      </w:pPr>
+      <w:r>
+        <w:t>Using Service Partitioning and Replication</w:t>
+      </w:r>
+    </w:p>
+    <w:p>
       <w:r>
         <w:tab/>
         <w:t xml:space="preserve">To ensure a collection of user services are highly available, the system designers can leverage service isolation and replication strategies (see Figure 3).  </w:t>
@@ -1051,7 +1067,26 @@
         </w:sdtContent>
       </w:sdt>
       <w:r>
-        <w:t>.  Load balancers and service orchestration engines can manage the lifecycle of these micro-services, through elastic provisioning and application of software rejuvenation policies</w:t>
+        <w:t>.</w:t>
+      </w:r>
+    </w:p>
+    <w:p>
+      <w:pPr>
+        <w:pStyle w:val="Heading2"/>
+      </w:pPr>
+      <w:r>
+        <w:t>Using Rejuvenation Policy</w:t>
+      </w:r>
+      <w:r>
+        <w:t xml:space="preserve">  </w:t>
+      </w:r>
+    </w:p>
+    <w:p>
+      <w:pPr>
+        <w:ind w:firstLine="720"/>
+      </w:pPr>
+      <w:r>
+        <w:t>Load balancers and service orchestration engines can manage the lifecycle of these micro-services, through elastic provisioning and application of software rejuvenation policies</w:t>
       </w:r>
       <w:sdt>
         <w:sdtPr>
@@ -1080,7 +1115,19 @@
         </w:sdtContent>
       </w:sdt>
       <w:r>
-        <w:t xml:space="preserve">.  </w:t>
+        <w:t xml:space="preserve">.  For instance, a memory leak exists in the user profile service that eventually results in a fail-stop.  The business cannot resolve the issue as they lack the expertise, due to the component using closed source software.  Administrators mitigate the </w:t>
+      </w:r>
+      <w:r>
+        <w:lastRenderedPageBreak/>
+        <w:t>problem by provisioning multiple instances of the profile service, along with monitoring, and automation that recycles instances above X% committed memory.  The micro-reboot of the service instance can then become managed and controlled.  Instead of hard stopping, the automation can first take it out of the load balancer target group resulting in a natural drain of requests.  Then after a specified duration or heuristic, the instance can be safely cycled.</w:t>
+      </w:r>
+    </w:p>
+    <w:p>
+      <w:pPr>
+        <w:pStyle w:val="Heading2"/>
+      </w:pPr>
+      <w:r>
+        <w:t>Using Datacenter Fail-over</w:t>
       </w:r>
     </w:p>
     <w:p>
@@ -1088,19 +1135,43 @@
         <w:ind w:firstLine="720"/>
       </w:pPr>
       <w:r>
-        <w:t xml:space="preserve">For instance, a memory leak exists in the user profile service that eventually results in a fail-stop.  The business cannot resolve the issue as they lack the expertise, due to the component using closed source software.  Administrators mitigate the problem by provisioning multiple instances of the profile service, along with monitoring, and automation that recycles instances above X% committed memory.  The micro-reboot of the service instance can then become </w:t>
-      </w:r>
-      <w:r>
-        <w:lastRenderedPageBreak/>
-        <w:t>managed and controlled.  Instead of hard stopping, the automation can first take it out of the load balancer target group resulting in a natural drain of requests.  Then after a specified duration or heuristic, the instance can be safely cycled.</w:t>
-      </w:r>
-    </w:p>
-    <w:p>
-      <w:pPr>
-        <w:ind w:firstLine="720"/>
-      </w:pPr>
-      <w:r>
-        <w:t>Partitioning a service into multiple micro-services and then provisioning numerous copies of them, reduces the impact of an individual unit encountering a fail-stop scenario.  While the strategy provides localized protections, they are ineffective against data center outages.  Based on reporting from multiple news sources, it seems a significant outage in a public cloud service provider happens every six to twelve months</w:t>
+        <w:t xml:space="preserve">Partitioning a service into multiple micro-services and then provisioning numerous copies of them, reduces the impact of an individual unit encountering a fail-stop scenario.  While the strategy provides localized protections, they are ineffective against data center outages.  Based on reporting from multiple news sources, it seems a significant </w:t>
+      </w:r>
+      <w:r>
+        <w:t>disruption</w:t>
+      </w:r>
+      <w:r>
+        <w:t xml:space="preserve"> in a </w:t>
+      </w:r>
+      <w:r>
+        <w:t>P</w:t>
+      </w:r>
+      <w:r>
+        <w:t xml:space="preserve">ublic </w:t>
+      </w:r>
+      <w:r>
+        <w:t>C</w:t>
+      </w:r>
+      <w:r>
+        <w:t xml:space="preserve">loud </w:t>
+      </w:r>
+      <w:r>
+        <w:t>S</w:t>
+      </w:r>
+      <w:r>
+        <w:t xml:space="preserve">ervice </w:t>
+      </w:r>
+      <w:r>
+        <w:t>P</w:t>
+      </w:r>
+      <w:r>
+        <w:t>rovider</w:t>
+      </w:r>
+      <w:r>
+        <w:t xml:space="preserve"> (CSP)</w:t>
+      </w:r>
+      <w:r>
+        <w:t xml:space="preserve"> happens every six to twelve months</w:t>
       </w:r>
       <w:sdt>
         <w:sdtPr>
@@ -1215,6 +1286,14 @@
     </w:p>
     <w:p>
       <w:pPr>
+        <w:pStyle w:val="Heading2"/>
+      </w:pPr>
+      <w:r>
+        <w:t>Challenges of Eventual Consistency</w:t>
+      </w:r>
+    </w:p>
+    <w:p>
+      <w:pPr>
         <w:ind w:firstLine="720"/>
       </w:pPr>
       <w:r>
@@ -1264,7 +1343,16 @@
       </w:r>
       <w:proofErr w:type="gramEnd"/>
       <w:r>
-        <w:t>However, this assertion is challenging in geo-replicated data stores, given the latency and performance penalty of remote synchronization.  Multiple protocols exist for partitioning the data within these stores and coordinating distributed transactions across them</w:t>
+        <w:t xml:space="preserve">However, this assertion is challenging in geo-replicated data stores, given the latency and performance penalty of remote synchronization.  Multiple protocols </w:t>
+      </w:r>
+      <w:r>
+        <w:t xml:space="preserve">exist for </w:t>
+      </w:r>
+      <w:r>
+        <w:t>partitioning the data within these stores and coordinating distributed transactions across them</w:t>
+      </w:r>
+      <w:r>
+        <w:t>, each with different scenario optimizations</w:t>
       </w:r>
       <w:sdt>
         <w:sdtPr>
@@ -1292,14 +1380,297 @@
           </w:r>
         </w:sdtContent>
       </w:sdt>
+      <w:sdt>
+        <w:sdtPr>
+          <w:id w:val="-1632234612"/>
+          <w:citation/>
+        </w:sdtPr>
+        <w:sdtContent>
+          <w:r>
+            <w:fldChar w:fldCharType="begin"/>
+          </w:r>
+          <w:r>
+            <w:instrText xml:space="preserve"> CITATION Zha14 \l 1033 </w:instrText>
+          </w:r>
+          <w:r>
+            <w:fldChar w:fldCharType="separate"/>
+          </w:r>
+          <w:r>
+            <w:rPr>
+              <w:noProof/>
+            </w:rPr>
+            <w:t xml:space="preserve"> (Zhao, 2014)</w:t>
+          </w:r>
+          <w:r>
+            <w:fldChar w:fldCharType="end"/>
+          </w:r>
+        </w:sdtContent>
+      </w:sdt>
+      <w:sdt>
+        <w:sdtPr>
+          <w:id w:val="1703123338"/>
+          <w:citation/>
+        </w:sdtPr>
+        <w:sdtContent>
+          <w:r>
+            <w:fldChar w:fldCharType="begin"/>
+          </w:r>
+          <w:r>
+            <w:instrText xml:space="preserve"> CITATION Alm13 \l 1033 </w:instrText>
+          </w:r>
+          <w:r>
+            <w:fldChar w:fldCharType="separate"/>
+          </w:r>
+          <w:r>
+            <w:rPr>
+              <w:noProof/>
+            </w:rPr>
+            <w:t xml:space="preserve"> (Almeida &amp; Baquero, 2013)</w:t>
+          </w:r>
+          <w:r>
+            <w:fldChar w:fldCharType="end"/>
+          </w:r>
+        </w:sdtContent>
+      </w:sdt>
       <w:r>
         <w:t>.</w:t>
+      </w:r>
+      <w:r>
+        <w:t xml:space="preserve">  Almeida and </w:t>
+      </w:r>
+      <w:proofErr w:type="spellStart"/>
+      <w:r>
+        <w:t>Baquero</w:t>
+      </w:r>
+      <w:proofErr w:type="spellEnd"/>
+      <w:r>
+        <w:t xml:space="preserve"> propose a solution that relies on Eventually Consistent Distributed Counters (ECDC), where each node periodically </w:t>
+      </w:r>
+      <w:r>
+        <w:lastRenderedPageBreak/>
+        <w:t xml:space="preserve">recalibrates with their peers.  Bharati and Attar expand on these ideas through a survey of open source technologies that use asynchronous </w:t>
+      </w:r>
+      <w:proofErr w:type="spellStart"/>
+      <w:r>
+        <w:t>Paxos</w:t>
+      </w:r>
+      <w:proofErr w:type="spellEnd"/>
+      <w:r>
+        <w:t>, strict two-phase commit, optimistic concurrency, and even graph-based workload aware replication.</w:t>
+      </w:r>
+    </w:p>
+    <w:p>
+      <w:pPr>
+        <w:pStyle w:val="Heading2"/>
+      </w:pPr>
+      <w:r>
+        <w:t>Consistency across Heterogeneous Datastores</w:t>
+      </w:r>
+    </w:p>
+    <w:p>
+      <w:pPr>
+        <w:ind w:firstLine="720"/>
+      </w:pPr>
+      <w:r>
+        <w:t>Significant amounts of literature exist around implementing replication patterns across homogeneous datastores, yet Software as a Service (SaaS) paradigms are pushing the industry towards “built for purpose” strategies that span heterogeneous data stores</w:t>
+      </w:r>
+      <w:sdt>
+        <w:sdtPr>
+          <w:id w:val="-2014992576"/>
+          <w:citation/>
+        </w:sdtPr>
+        <w:sdtContent>
+          <w:r>
+            <w:fldChar w:fldCharType="begin"/>
+          </w:r>
+          <w:r>
+            <w:instrText xml:space="preserve"> CITATION Bri18 \l 1033 </w:instrText>
+          </w:r>
+          <w:r>
+            <w:fldChar w:fldCharType="separate"/>
+          </w:r>
+          <w:r>
+            <w:rPr>
+              <w:noProof/>
+            </w:rPr>
+            <w:t xml:space="preserve"> (Brice &amp; Idziorek, 2018)</w:t>
+          </w:r>
+          <w:r>
+            <w:fldChar w:fldCharType="end"/>
+          </w:r>
+        </w:sdtContent>
+      </w:sdt>
+      <w:r>
+        <w:t>.</w:t>
+      </w:r>
+      <w:r>
+        <w:t xml:space="preserve">  This evolutionary step also makes logical sense, as distributed systems rely on different data structures for efficiently perform specific expert scenarios.  Consider the difference between a search and graph store, where one enables term search across a collection of documents, and the other explores entity relationships.  To address these replication challenges, researchers have looked towards centralized orchestration services (see Figure 4)</w:t>
+      </w:r>
+      <w:sdt>
+        <w:sdtPr>
+          <w:id w:val="1600756486"/>
+          <w:citation/>
+        </w:sdtPr>
+        <w:sdtContent>
+          <w:r>
+            <w:fldChar w:fldCharType="begin"/>
+          </w:r>
+          <w:r>
+            <w:instrText xml:space="preserve">CITATION Lim18 \l 1033 </w:instrText>
+          </w:r>
+          <w:r>
+            <w:fldChar w:fldCharType="separate"/>
+          </w:r>
+          <w:r>
+            <w:rPr>
+              <w:noProof/>
+            </w:rPr>
+            <w:t xml:space="preserve"> (Limon et al., 2018)</w:t>
+          </w:r>
+          <w:r>
+            <w:fldChar w:fldCharType="end"/>
+          </w:r>
+        </w:sdtContent>
+      </w:sdt>
+      <w:sdt>
+        <w:sdtPr>
+          <w:id w:val="-555780701"/>
+          <w:citation/>
+        </w:sdtPr>
+        <w:sdtContent>
+          <w:r>
+            <w:fldChar w:fldCharType="begin"/>
+          </w:r>
+          <w:r>
+            <w:instrText xml:space="preserve"> CITATION Ven15 \l 1033 </w:instrText>
+          </w:r>
+          <w:r>
+            <w:fldChar w:fldCharType="separate"/>
+          </w:r>
+          <w:r>
+            <w:rPr>
+              <w:noProof/>
+            </w:rPr>
+            <w:t xml:space="preserve"> (Venkatesan &amp; Sridhar, 2015)</w:t>
+          </w:r>
+          <w:r>
+            <w:fldChar w:fldCharType="end"/>
+          </w:r>
+        </w:sdtContent>
+      </w:sdt>
+      <w:r>
+        <w:t>.  Limon et al. describe a multi-agent solution that expose an interface for issuing actions and compensations.  Venkatesan et al. describe a similar model built on Apache Orchestration Director Engine (ODE) and Business Process Execution Language (BPEL).</w:t>
+      </w:r>
+    </w:p>
+    <w:p>
+      <w:pPr>
+        <w:jc w:val="center"/>
+      </w:pPr>
+      <w:r>
+        <w:rPr>
+          <w:noProof/>
+        </w:rPr>
+        <w:drawing>
+          <wp:inline distT="0" distB="0" distL="0" distR="0" wp14:anchorId="2B3ABADE" wp14:editId="62C5DF7B">
+            <wp:extent cx="2098071" cy="2292487"/>
+            <wp:effectExtent l="0" t="0" r="0" b="0"/>
+            <wp:docPr id="6" name="Picture 6"/>
+            <wp:cNvGraphicFramePr>
+              <a:graphicFrameLocks xmlns:a="http://schemas.openxmlformats.org/drawingml/2006/main" noChangeAspect="1"/>
+            </wp:cNvGraphicFramePr>
+            <a:graphic xmlns:a="http://schemas.openxmlformats.org/drawingml/2006/main">
+              <a:graphicData uri="http://schemas.openxmlformats.org/drawingml/2006/picture">
+                <pic:pic xmlns:pic="http://schemas.openxmlformats.org/drawingml/2006/picture">
+                  <pic:nvPicPr>
+                    <pic:cNvPr id="1" name=""/>
+                    <pic:cNvPicPr/>
+                  </pic:nvPicPr>
+                  <pic:blipFill>
+                    <a:blip r:embed="rId10"/>
+                    <a:stretch>
+                      <a:fillRect/>
+                    </a:stretch>
+                  </pic:blipFill>
+                  <pic:spPr>
+                    <a:xfrm>
+                      <a:off x="0" y="0"/>
+                      <a:ext cx="2146325" cy="2345212"/>
+                    </a:xfrm>
+                    <a:prstGeom prst="rect">
+                      <a:avLst/>
+                    </a:prstGeom>
+                  </pic:spPr>
+                </pic:pic>
+              </a:graphicData>
+            </a:graphic>
+          </wp:inline>
+        </w:drawing>
       </w:r>
       <w:bookmarkStart w:id="0" w:name="_GoBack"/>
       <w:bookmarkEnd w:id="0"/>
     </w:p>
+    <w:p>
+      <w:pPr>
+        <w:pStyle w:val="Caption"/>
+        <w:jc w:val="center"/>
+        <w:rPr>
+          <w:i w:val="0"/>
+          <w:color w:val="auto"/>
+        </w:rPr>
+      </w:pPr>
+      <w:r>
+        <w:rPr>
+          <w:i w:val="0"/>
+          <w:color w:val="auto"/>
+        </w:rPr>
+        <w:t xml:space="preserve">Figure </w:t>
+      </w:r>
+      <w:r>
+        <w:rPr>
+          <w:i w:val="0"/>
+          <w:color w:val="auto"/>
+        </w:rPr>
+        <w:fldChar w:fldCharType="begin"/>
+      </w:r>
+      <w:r>
+        <w:rPr>
+          <w:i w:val="0"/>
+          <w:color w:val="auto"/>
+        </w:rPr>
+        <w:instrText xml:space="preserve"> SEQ Figure \* ARABIC </w:instrText>
+      </w:r>
+      <w:r>
+        <w:rPr>
+          <w:i w:val="0"/>
+          <w:color w:val="auto"/>
+        </w:rPr>
+        <w:fldChar w:fldCharType="separate"/>
+      </w:r>
+      <w:r>
+        <w:rPr>
+          <w:i w:val="0"/>
+          <w:noProof/>
+          <w:color w:val="auto"/>
+        </w:rPr>
+        <w:t>4</w:t>
+      </w:r>
+      <w:r>
+        <w:rPr>
+          <w:i w:val="0"/>
+          <w:color w:val="auto"/>
+        </w:rPr>
+        <w:fldChar w:fldCharType="end"/>
+      </w:r>
+      <w:r>
+        <w:rPr>
+          <w:i w:val="0"/>
+          <w:color w:val="auto"/>
+        </w:rPr>
+        <w:t>: Multi-Agent Coordination</w:t>
+      </w:r>
+    </w:p>
     <w:sectPr>
-      <w:headerReference w:type="default" r:id="rId10"/>
+      <w:headerReference w:type="default" r:id="rId11"/>
       <w:pgSz w:w="12240" w:h="15840"/>
       <w:pgMar w:top="1440" w:right="1440" w:bottom="1440" w:left="1440" w:header="720" w:footer="720" w:gutter="0"/>
       <w:pgNumType w:start="0"/>
@@ -2705,11 +3076,93 @@
     <b:Pages>367-426</b:Pages>
     <b:RefOrder>11</b:RefOrder>
   </b:Source>
+  <b:Source>
+    <b:Tag>Alm13</b:Tag>
+    <b:SourceType>JournalArticle</b:SourceType>
+    <b:Guid>{8B6533B8-5969-48B6-9169-880D3DB5CDD4}</b:Guid>
+    <b:Author>
+      <b:Author>
+        <b:NameList>
+          <b:Person>
+            <b:Last>Almeida</b:Last>
+            <b:First>P</b:First>
+          </b:Person>
+          <b:Person>
+            <b:Last>Baquero</b:Last>
+            <b:First>C</b:First>
+          </b:Person>
+        </b:NameList>
+      </b:Author>
+    </b:Author>
+    <b:Title>Scalable Eventually Consistent Counters over Unreliable Networks</b:Title>
+    <b:Year>2013</b:Year>
+    <b:RefOrder>13</b:RefOrder>
+  </b:Source>
+  <b:Source>
+    <b:Tag>Bri18</b:Tag>
+    <b:SourceType>InternetSite</b:SourceType>
+    <b:Guid>{1E41BA9A-7986-4C39-B55A-C2DAD13A5C93}</b:Guid>
+    <b:Title>Databases on AWS: The Right Tool for the Right Job</b:Title>
+    <b:Year>2018</b:Year>
+    <b:Author>
+      <b:Author>
+        <b:NameList>
+          <b:Person>
+            <b:Last>Brice</b:Last>
+            <b:First>S</b:First>
+          </b:Person>
+          <b:Person>
+            <b:Last>Idziorek</b:Last>
+            <b:First>J</b:First>
+          </b:Person>
+        </b:NameList>
+      </b:Author>
+    </b:Author>
+    <b:InternetSiteTitle>AWS re:invent</b:InternetSiteTitle>
+    <b:Month>November</b:Month>
+    <b:Day>30</b:Day>
+    <b:URL>https://youtu.be/-pb-DkD6cWg</b:URL>
+    <b:RefOrder>14</b:RefOrder>
+  </b:Source>
+  <b:Source>
+    <b:Tag>Lim18</b:Tag>
+    <b:SourceType>JournalArticle</b:SourceType>
+    <b:Guid>{48046007-548D-4413-8BDD-2BCA6D482EE4}</b:Guid>
+    <b:Title>SagaMAS: a software framework for distributed transactions in the microservice architecture</b:Title>
+    <b:Year>2018</b:Year>
+    <b:Author>
+      <b:Author>
+        <b:Corporate>Limon et al.</b:Corporate>
+      </b:Author>
+    </b:Author>
+    <b:JournalName>2018 6th International Conference in Software Engineering Research and Innovation</b:JournalName>
+    <b:RefOrder>15</b:RefOrder>
+  </b:Source>
+  <b:Source>
+    <b:Tag>Ven15</b:Tag>
+    <b:SourceType>JournalArticle</b:SourceType>
+    <b:Guid>{D6F8C344-D7D3-452D-9AAA-C0B4967C1213}</b:Guid>
+    <b:Author>
+      <b:Author>
+        <b:NameList>
+          <b:Person>
+            <b:Last>Venkatesan</b:Last>
+          </b:Person>
+          <b:Person>
+            <b:Last>Sridhar</b:Last>
+          </b:Person>
+        </b:NameList>
+      </b:Author>
+    </b:Author>
+    <b:Title>A novel programming framework for architecting next generation enterprise scale information systems</b:Title>
+    <b:Year>2015</b:Year>
+    <b:RefOrder>16</b:RefOrder>
+  </b:Source>
 </b:Sources>
 </file>
 
 <file path=customXml/itemProps1.xml><?xml version="1.0" encoding="utf-8"?>
-<ds:datastoreItem xmlns:ds="http://schemas.openxmlformats.org/officeDocument/2006/customXml" ds:itemID="{5C7C042F-9669-4B18-90DC-27774AE45C75}">
+<ds:datastoreItem xmlns:ds="http://schemas.openxmlformats.org/officeDocument/2006/customXml" ds:itemID="{E5411C80-DF88-4FEA-8438-072178038DE8}">
   <ds:schemaRefs>
     <ds:schemaRef ds:uri="http://schemas.openxmlformats.org/officeDocument/2006/bibliography"/>
   </ds:schemaRefs>

</xml_diff>

<commit_message>
add missing section on security considerations
</commit_message>
<xml_diff>
--- a/Week8_NPHard_Capstone/BachmeierNTIM8120-8.docx
+++ b/Week8_NPHard_Capstone/BachmeierNTIM8120-8.docx
@@ -650,6 +650,31 @@
         <w:pStyle w:val="Heading2"/>
       </w:pPr>
       <w:r>
+        <w:t>Using Security Protections</w:t>
+      </w:r>
+    </w:p>
+    <w:p>
+      <w:r>
+        <w:tab/>
+        <w:t xml:space="preserve">Systems need to protect their messages and endpoints against both malicious and negligent actors.  These capabilities come from technologies such as Secure Socket Layer and Transport Layer Security (SSL/TLS), and Open Auth (OAuth).  Even in trusted lab environments, SSL provides value through message checksums that detect data corruption on the wire. </w:t>
+      </w:r>
+    </w:p>
+    <w:p>
+      <w:pPr>
+        <w:rPr>
+          <w:b/>
+        </w:rPr>
+      </w:pPr>
+      <w:r>
+        <w:br w:type="page"/>
+      </w:r>
+    </w:p>
+    <w:p>
+      <w:pPr>
+        <w:pStyle w:val="Heading2"/>
+      </w:pPr>
+      <w:r>
+        <w:lastRenderedPageBreak/>
         <w:t>Using Datacenter Fail-over</w:t>
       </w:r>
     </w:p>
@@ -778,11 +803,7 @@
         </w:sdtContent>
       </w:sdt>
       <w:r>
-        <w:t xml:space="preserve">. Mitigation of these outages requires geo-replication of both services and data to multiple disjoined physical locations.  For instance, the example user service could </w:t>
-      </w:r>
-      <w:r>
-        <w:lastRenderedPageBreak/>
-        <w:t>physically reside in Seattle and Boston.  Then the actor can call into a service façade and rely on their traffic flowing to the closest availability zone</w:t>
+        <w:t>. Mitigation of these outages requires geo-replication of both services and data to multiple disjoined physical locations.  For instance, the example user service could physically reside in Seattle and Boston.  Then the actor can call into a service façade and rely on their traffic flowing to the closest availability zone</w:t>
       </w:r>
       <w:sdt>
         <w:sdtPr>
@@ -991,9 +1012,15 @@
     </w:p>
     <w:p>
       <w:pPr>
+        <w:ind w:firstLine="720"/>
+      </w:pPr>
+    </w:p>
+    <w:p>
+      <w:pPr>
         <w:pStyle w:val="Heading2"/>
       </w:pPr>
       <w:r>
+        <w:lastRenderedPageBreak/>
         <w:t xml:space="preserve">Maintaining </w:t>
       </w:r>
       <w:r>
@@ -1082,109 +1109,6 @@
     </w:p>
     <w:p>
       <w:pPr>
-        <w:ind w:firstLine="720"/>
-      </w:pPr>
-      <w:r>
-        <w:lastRenderedPageBreak/>
-        <w:t>To address these replication challenges, researchers have looked towards centralized orchestration services (see Figure 4)</w:t>
-      </w:r>
-      <w:sdt>
-        <w:sdtPr>
-          <w:id w:val="1600756486"/>
-          <w:citation/>
-        </w:sdtPr>
-        <w:sdtEndPr/>
-        <w:sdtContent>
-          <w:r>
-            <w:fldChar w:fldCharType="begin"/>
-          </w:r>
-          <w:r>
-            <w:instrText xml:space="preserve">CITATION Lim18 \l 1033 </w:instrText>
-          </w:r>
-          <w:r>
-            <w:fldChar w:fldCharType="separate"/>
-          </w:r>
-          <w:r>
-            <w:rPr>
-              <w:noProof/>
-            </w:rPr>
-            <w:t xml:space="preserve"> (Limon et al., 2018)</w:t>
-          </w:r>
-          <w:r>
-            <w:fldChar w:fldCharType="end"/>
-          </w:r>
-        </w:sdtContent>
-      </w:sdt>
-      <w:sdt>
-        <w:sdtPr>
-          <w:id w:val="-555780701"/>
-          <w:citation/>
-        </w:sdtPr>
-        <w:sdtEndPr/>
-        <w:sdtContent>
-          <w:r>
-            <w:fldChar w:fldCharType="begin"/>
-          </w:r>
-          <w:r>
-            <w:instrText xml:space="preserve"> CITATION Ven15 \l 1033 </w:instrText>
-          </w:r>
-          <w:r>
-            <w:fldChar w:fldCharType="separate"/>
-          </w:r>
-          <w:r>
-            <w:rPr>
-              <w:noProof/>
-            </w:rPr>
-            <w:t xml:space="preserve"> (Venkatesan &amp; Sridhar, 2015)</w:t>
-          </w:r>
-          <w:r>
-            <w:fldChar w:fldCharType="end"/>
-          </w:r>
-        </w:sdtContent>
-      </w:sdt>
-      <w:r>
-        <w:t xml:space="preserve">.  Limon et al. </w:t>
-      </w:r>
-      <w:r>
-        <w:t xml:space="preserve">propose </w:t>
-      </w:r>
-      <w:r>
-        <w:t xml:space="preserve">a multi-agent </w:t>
-      </w:r>
-      <w:r>
-        <w:t xml:space="preserve">Saga </w:t>
-      </w:r>
-      <w:r>
-        <w:t xml:space="preserve">solution for issuing actions and compensations.  Venkatesan et al. describe a </w:t>
-      </w:r>
-      <w:r>
-        <w:t xml:space="preserve">system </w:t>
-      </w:r>
-      <w:r>
-        <w:t>built on Apache Orchestration Director Engine (ODE) and Business Process Execution Language (BPEL).</w:t>
-      </w:r>
-      <w:r>
-        <w:t xml:space="preserve">  Both systems track progress through a </w:t>
-      </w:r>
-      <w:proofErr w:type="spellStart"/>
-      <w:r>
-        <w:t>hierarchial</w:t>
-      </w:r>
-      <w:proofErr w:type="spellEnd"/>
-      <w:r>
-        <w:t xml:space="preserve"> in-flight transaction store with each service request starting a new branch.  As the leaf nodes report success or failures, the status propagates to parent branches.  If a branch </w:t>
-      </w:r>
-      <w:proofErr w:type="gramStart"/>
-      <w:r>
-        <w:t>enters into</w:t>
-      </w:r>
-      <w:proofErr w:type="gramEnd"/>
-      <w:r>
-        <w:t xml:space="preserve"> the failure state and a compensation action exists, it will be involved to retry or rollback the action operation.</w:t>
-      </w:r>
-    </w:p>
-    <w:p>
-      <w:pPr>
         <w:jc w:val="center"/>
       </w:pPr>
       <w:r>
@@ -1192,9 +1116,9 @@
           <w:noProof/>
         </w:rPr>
         <w:drawing>
-          <wp:inline distT="0" distB="0" distL="0" distR="0" wp14:anchorId="1780329C" wp14:editId="7DF73818">
-            <wp:extent cx="2014223" cy="3409950"/>
-            <wp:effectExtent l="0" t="0" r="5080" b="0"/>
+          <wp:inline distT="0" distB="0" distL="0" distR="0" wp14:anchorId="5D9A5179" wp14:editId="043488DF">
+            <wp:extent cx="973484" cy="1648046"/>
+            <wp:effectExtent l="0" t="0" r="0" b="9525"/>
             <wp:docPr id="7" name="Picture 7"/>
             <wp:cNvGraphicFramePr>
               <a:graphicFrameLocks xmlns:a="http://schemas.openxmlformats.org/drawingml/2006/main" noChangeAspect="1"/>
@@ -1215,7 +1139,7 @@
                   <pic:spPr>
                     <a:xfrm>
                       <a:off x="0" y="0"/>
-                      <a:ext cx="2043778" cy="3459985"/>
+                      <a:ext cx="985596" cy="1668551"/>
                     </a:xfrm>
                     <a:prstGeom prst="rect">
                       <a:avLst/>
@@ -1290,90 +1214,23 @@
     </w:p>
     <w:p>
       <w:pPr>
-        <w:pStyle w:val="Heading2"/>
+        <w:ind w:firstLine="720"/>
       </w:pPr>
       <w:r>
-        <w:t xml:space="preserve">Maintaining Consistency across </w:t>
-      </w:r>
-      <w:r>
-        <w:t>Multi-</w:t>
-      </w:r>
-      <w:r>
-        <w:t>Master Replica</w:t>
-      </w:r>
-      <w:r>
-        <w:t>s</w:t>
-      </w:r>
-    </w:p>
-    <w:p>
-      <w:r>
-        <w:tab/>
-      </w:r>
-      <w:r>
-        <w:t xml:space="preserve">Contoso </w:t>
-      </w:r>
-      <w:r>
-        <w:t xml:space="preserve">has a business requirement that its third-party product catalog is modifiable and </w:t>
-      </w:r>
-      <w:proofErr w:type="spellStart"/>
-      <w:r>
-        <w:t>queriable</w:t>
-      </w:r>
-      <w:proofErr w:type="spellEnd"/>
-      <w:r>
-        <w:t xml:space="preserve"> from a geo-aware replica.  This need expands on the multi-agent solution to include </w:t>
-      </w:r>
-      <w:r>
-        <w:t>M</w:t>
-      </w:r>
-      <w:r>
-        <w:t>ulti-</w:t>
-      </w:r>
-      <w:r>
-        <w:t>M</w:t>
-      </w:r>
-      <w:r>
-        <w:t xml:space="preserve">aster </w:t>
-      </w:r>
-      <w:r>
-        <w:t>F</w:t>
-      </w:r>
-      <w:r>
-        <w:t xml:space="preserve">ull </w:t>
-      </w:r>
-      <w:r>
-        <w:t>R</w:t>
-      </w:r>
-      <w:r>
-        <w:t>eplication</w:t>
-      </w:r>
-      <w:r>
-        <w:t xml:space="preserve"> (MMFR)</w:t>
-      </w:r>
-      <w:r>
-        <w:t>(see Figure 5).</w:t>
-      </w:r>
-      <w:r>
-        <w:t xml:space="preserve">  MMFR systems come with a unique set </w:t>
-      </w:r>
-      <w:r>
-        <w:lastRenderedPageBreak/>
-        <w:t>of challenges for maintaining reliability and performance.  For instance, the need for more real-time updates increases the amount of communication and forces an asynchronous model</w:t>
-      </w:r>
-      <w:r>
-        <w:t xml:space="preserve"> </w:t>
+        <w:t>To address these replication challenges, researchers have looked towards centralized orchestration services (see Figure 4)</w:t>
       </w:r>
       <w:sdt>
         <w:sdtPr>
-          <w:id w:val="-641576107"/>
+          <w:id w:val="1600756486"/>
           <w:citation/>
         </w:sdtPr>
+        <w:sdtEndPr/>
         <w:sdtContent>
           <w:r>
             <w:fldChar w:fldCharType="begin"/>
           </w:r>
           <w:r>
-            <w:instrText xml:space="preserve">CITATION Mac08 \l 1033 </w:instrText>
+            <w:instrText xml:space="preserve">CITATION Lim18 \l 1033 </w:instrText>
           </w:r>
           <w:r>
             <w:fldChar w:fldCharType="separate"/>
@@ -1382,27 +1239,25 @@
             <w:rPr>
               <w:noProof/>
             </w:rPr>
-            <w:t>(Macdeo et al., 2008)</w:t>
+            <w:t xml:space="preserve"> (Limon et al., 2018)</w:t>
           </w:r>
           <w:r>
             <w:fldChar w:fldCharType="end"/>
           </w:r>
         </w:sdtContent>
       </w:sdt>
-      <w:r>
-        <w:t>.  There are also additional complexities for traditional relational stores as each site must maintain enormous changelogs to rollback transactions</w:t>
-      </w:r>
       <w:sdt>
         <w:sdtPr>
-          <w:id w:val="915130443"/>
+          <w:id w:val="-555780701"/>
           <w:citation/>
         </w:sdtPr>
+        <w:sdtEndPr/>
         <w:sdtContent>
           <w:r>
             <w:fldChar w:fldCharType="begin"/>
           </w:r>
           <w:r>
-            <w:instrText xml:space="preserve"> CITATION Fil09 \l 1033 </w:instrText>
+            <w:instrText xml:space="preserve"> CITATION Ven15 \l 1033 </w:instrText>
           </w:r>
           <w:r>
             <w:fldChar w:fldCharType="separate"/>
@@ -1411,7 +1266,7 @@
             <w:rPr>
               <w:noProof/>
             </w:rPr>
-            <w:t xml:space="preserve"> (Filip, Vasar, &amp; Robu, 2009)</w:t>
+            <w:t xml:space="preserve"> (Venkatesan &amp; Sridhar, 2015)</w:t>
           </w:r>
           <w:r>
             <w:fldChar w:fldCharType="end"/>
@@ -1419,36 +1274,62 @@
         </w:sdtContent>
       </w:sdt>
       <w:r>
-        <w:t>.  Amazon’s Dynamo service removes this constraint by broadcasting per item changes that using an array of vector clocks for versioning</w:t>
-      </w:r>
-      <w:sdt>
-        <w:sdtPr>
-          <w:id w:val="920369097"/>
-          <w:citation/>
-        </w:sdtPr>
-        <w:sdtContent>
-          <w:r>
-            <w:fldChar w:fldCharType="begin"/>
-          </w:r>
-          <w:r>
-            <w:instrText xml:space="preserve"> CITATION Vog07 \l 1033 </w:instrText>
-          </w:r>
-          <w:r>
-            <w:fldChar w:fldCharType="separate"/>
-          </w:r>
-          <w:r>
-            <w:rPr>
-              <w:noProof/>
-            </w:rPr>
-            <w:t xml:space="preserve"> (Vogels, 2007)</w:t>
-          </w:r>
-          <w:r>
-            <w:fldChar w:fldCharType="end"/>
-          </w:r>
-        </w:sdtContent>
-      </w:sdt>
-      <w:r>
-        <w:t>.  When a vector clock versioned item arrives, the local node attempts to prune competing instances and then allows the application to determine the final merge operation (e.g., last write wins or most recent not null value).</w:t>
+        <w:t xml:space="preserve">.  Limon et al. </w:t>
+      </w:r>
+      <w:r>
+        <w:t xml:space="preserve">propose </w:t>
+      </w:r>
+      <w:r>
+        <w:t xml:space="preserve">a multi-agent </w:t>
+      </w:r>
+      <w:r>
+        <w:t xml:space="preserve">Saga </w:t>
+      </w:r>
+      <w:r>
+        <w:t xml:space="preserve">solution for issuing actions and compensations.  Venkatesan et al. describe a </w:t>
+      </w:r>
+      <w:r>
+        <w:t xml:space="preserve">system </w:t>
+      </w:r>
+      <w:r>
+        <w:t>built on Apache Orchestration Director Engine (ODE) and Business Process Execution Language (BPEL).</w:t>
+      </w:r>
+      <w:r>
+        <w:t xml:space="preserve">  Both systems track progress through a </w:t>
+      </w:r>
+      <w:proofErr w:type="spellStart"/>
+      <w:r>
+        <w:t>hierarchial</w:t>
+      </w:r>
+      <w:proofErr w:type="spellEnd"/>
+      <w:r>
+        <w:t xml:space="preserve"> in-flight transaction store with each service request starting a new branch.  As the leaf nodes report success or failures, the status propagates to parent branches.  If a branch </w:t>
+      </w:r>
+      <w:proofErr w:type="gramStart"/>
+      <w:r>
+        <w:t>enters into</w:t>
+      </w:r>
+      <w:proofErr w:type="gramEnd"/>
+      <w:r>
+        <w:t xml:space="preserve"> the failure state and a compensation action exists, it will be involved to retry or rollback the action operation.</w:t>
+      </w:r>
+    </w:p>
+    <w:p>
+      <w:pPr>
+        <w:pStyle w:val="Heading2"/>
+      </w:pPr>
+      <w:r>
+        <w:lastRenderedPageBreak/>
+        <w:t xml:space="preserve">Maintaining Consistency across </w:t>
+      </w:r>
+      <w:r>
+        <w:t>Multi-</w:t>
+      </w:r>
+      <w:r>
+        <w:t>Master Replica</w:t>
+      </w:r>
+      <w:r>
+        <w:t>s</w:t>
       </w:r>
     </w:p>
     <w:p>
@@ -1461,7 +1342,7 @@
           <w:noProof/>
         </w:rPr>
         <w:drawing>
-          <wp:inline distT="0" distB="0" distL="0" distR="0" wp14:anchorId="0267D5D0" wp14:editId="32C4688A">
+          <wp:inline distT="0" distB="0" distL="0" distR="0" wp14:anchorId="50CCBE71" wp14:editId="59B2E30B">
             <wp:extent cx="3236864" cy="1496012"/>
             <wp:effectExtent l="0" t="0" r="1905" b="9525"/>
             <wp:docPr id="5" name="Picture 5"/>
@@ -1564,6 +1445,148 @@
       </w:r>
     </w:p>
     <w:p>
+      <w:r>
+        <w:tab/>
+      </w:r>
+      <w:r>
+        <w:t xml:space="preserve">Contoso </w:t>
+      </w:r>
+      <w:r>
+        <w:t xml:space="preserve">has a business requirement that its third-party product catalog is modifiable and </w:t>
+      </w:r>
+      <w:proofErr w:type="spellStart"/>
+      <w:r>
+        <w:t>queriable</w:t>
+      </w:r>
+      <w:proofErr w:type="spellEnd"/>
+      <w:r>
+        <w:t xml:space="preserve"> from a geo-aware replica.  This need expands on the multi-agent solution to include </w:t>
+      </w:r>
+      <w:r>
+        <w:t>M</w:t>
+      </w:r>
+      <w:r>
+        <w:t>ulti-</w:t>
+      </w:r>
+      <w:r>
+        <w:t>M</w:t>
+      </w:r>
+      <w:r>
+        <w:t xml:space="preserve">aster </w:t>
+      </w:r>
+      <w:r>
+        <w:t>F</w:t>
+      </w:r>
+      <w:r>
+        <w:t xml:space="preserve">ull </w:t>
+      </w:r>
+      <w:r>
+        <w:t>R</w:t>
+      </w:r>
+      <w:r>
+        <w:t>eplication</w:t>
+      </w:r>
+      <w:r>
+        <w:t xml:space="preserve"> (MMFR)</w:t>
+      </w:r>
+      <w:r>
+        <w:t>(see Figure 5).</w:t>
+      </w:r>
+      <w:r>
+        <w:t xml:space="preserve">  MMFR systems come with a unique set of challenges for maintaining reliability and performance.  For instance, the need for more real-time updates increases the amount of communication and forces an asynchronous model</w:t>
+      </w:r>
+      <w:r>
+        <w:t xml:space="preserve"> </w:t>
+      </w:r>
+      <w:sdt>
+        <w:sdtPr>
+          <w:id w:val="-641576107"/>
+          <w:citation/>
+        </w:sdtPr>
+        <w:sdtContent>
+          <w:r>
+            <w:fldChar w:fldCharType="begin"/>
+          </w:r>
+          <w:r>
+            <w:instrText xml:space="preserve">CITATION Mac08 \l 1033 </w:instrText>
+          </w:r>
+          <w:r>
+            <w:fldChar w:fldCharType="separate"/>
+          </w:r>
+          <w:r>
+            <w:rPr>
+              <w:noProof/>
+            </w:rPr>
+            <w:t>(Macdeo et al., 2008)</w:t>
+          </w:r>
+          <w:r>
+            <w:fldChar w:fldCharType="end"/>
+          </w:r>
+        </w:sdtContent>
+      </w:sdt>
+      <w:r>
+        <w:t>.  There are also additional complexities for traditional relational stores as each site must maintain enormous changelogs to rollback transactions</w:t>
+      </w:r>
+      <w:sdt>
+        <w:sdtPr>
+          <w:id w:val="915130443"/>
+          <w:citation/>
+        </w:sdtPr>
+        <w:sdtContent>
+          <w:r>
+            <w:fldChar w:fldCharType="begin"/>
+          </w:r>
+          <w:r>
+            <w:instrText xml:space="preserve"> CITATION Fil09 \l 1033 </w:instrText>
+          </w:r>
+          <w:r>
+            <w:fldChar w:fldCharType="separate"/>
+          </w:r>
+          <w:r>
+            <w:rPr>
+              <w:noProof/>
+            </w:rPr>
+            <w:t xml:space="preserve"> (Filip, Vasar, &amp; Robu, 2009)</w:t>
+          </w:r>
+          <w:r>
+            <w:fldChar w:fldCharType="end"/>
+          </w:r>
+        </w:sdtContent>
+      </w:sdt>
+      <w:r>
+        <w:t>.  Amazon’s Dynamo service removes this constraint by broadcasting per item changes that using an array of vector clocks for versioning</w:t>
+      </w:r>
+      <w:sdt>
+        <w:sdtPr>
+          <w:id w:val="920369097"/>
+          <w:citation/>
+        </w:sdtPr>
+        <w:sdtContent>
+          <w:r>
+            <w:fldChar w:fldCharType="begin"/>
+          </w:r>
+          <w:r>
+            <w:instrText xml:space="preserve"> CITATION Vog07 \l 1033 </w:instrText>
+          </w:r>
+          <w:r>
+            <w:fldChar w:fldCharType="separate"/>
+          </w:r>
+          <w:r>
+            <w:rPr>
+              <w:noProof/>
+            </w:rPr>
+            <w:t xml:space="preserve"> (Vogels, 2007)</w:t>
+          </w:r>
+          <w:r>
+            <w:fldChar w:fldCharType="end"/>
+          </w:r>
+        </w:sdtContent>
+      </w:sdt>
+      <w:r>
+        <w:t>.  When a vector clock versioned item arrives, the local node attempts to prune competing instances and then allows the application to determine the final merge operation (e.g., last write wins or most recent not null value).</w:t>
+      </w:r>
+    </w:p>
+    <w:p>
       <w:pPr>
         <w:rPr>
           <w:i/>
@@ -1609,7 +1632,11 @@
         <w:t>Pending Requests Queue</w:t>
       </w:r>
       <w:r>
-        <w:t xml:space="preserve"> (PRQ), which contains the requestor’s payload, version number, and security context.  The Storage Router Service is a collection of elastic micro-services</w:t>
+        <w:t xml:space="preserve"> (PRQ), which contains the requestor’s payload, version number, and security context.  The Storage Router Service is a collection of elastic </w:t>
+      </w:r>
+      <w:r>
+        <w:lastRenderedPageBreak/>
+        <w:t>micro-services</w:t>
       </w:r>
       <w:r>
         <w:t xml:space="preserve"> that scales proportionally to the queue depth</w:t>
@@ -1689,11 +1716,7 @@
         <w:t>node</w:t>
       </w:r>
       <w:r>
-        <w:t xml:space="preserve"> has acknowledged a change, it sends </w:t>
-      </w:r>
-      <w:r>
-        <w:lastRenderedPageBreak/>
-        <w:t>a replication request for that item into the Write Buffer Queue (WBQ).  These are multicast to all peers that appear in the Peer Replica List (PRL).</w:t>
+        <w:t xml:space="preserve"> has acknowledged a change, it sends a replication request for that item into the Write Buffer Queue (WBQ).  These are multicast to all peers that appear in the Peer Replica List (PRL).</w:t>
       </w:r>
     </w:p>
     <w:p>
@@ -1941,6 +1964,7 @@
     </w:p>
     <w:p>
       <w:r>
+        <w:lastRenderedPageBreak/>
         <w:tab/>
         <w:t xml:space="preserve">According to </w:t>
       </w:r>
@@ -1959,11 +1983,7 @@
         <w:t>Satisfaction Problem</w:t>
       </w:r>
       <w:r>
-        <w:t xml:space="preserve"> (SAT).  SAT is known to be NP-hard as its “combination of Boolean variables, negations, disjunctions, and conjunctions […] cannot </w:t>
-      </w:r>
-      <w:r>
-        <w:lastRenderedPageBreak/>
-        <w:t>be solved more efficiently than exhaustive search (2^n steps)</w:t>
+        <w:t xml:space="preserve"> (SAT).  SAT is known to be NP-hard as its “combination of Boolean variables, negations, disjunctions, and conjunctions […] cannot be solved more efficiently than exhaustive search (2^n steps)</w:t>
       </w:r>
       <w:sdt>
         <w:sdtPr>
@@ -2200,7 +2220,11 @@
       </w:r>
       <w:proofErr w:type="gramEnd"/>
       <w:r>
-        <w:t xml:space="preserve"> can through changes to the model no longer be map precisely.  These changes might include additional constraints to define the scope of the solution. Imagine the previous Mario level, where the player can walk through walls or use a ladder (oracle) to skip the maze and directly reach the end.  Lastly, he cautions against the presumption that NP-hard can only solutions only exist through exhaustive search and heuristics.  Many complex problems, such as bin packing, are addressable on a practical basis with a consistent selection strategy.</w:t>
+        <w:t xml:space="preserve"> can through changes to the model no longer be map precisely.  These changes might include additional constraints to define the scope of the solution. Imagine the previous Mario level, where the player can walk through walls or use a ladder (oracle) to skip the maze and directly reach the end.  Lastly, he cautions against the </w:t>
+      </w:r>
+      <w:r>
+        <w:lastRenderedPageBreak/>
+        <w:t>presumption that NP-hard can only solutions only exist through exhaustive search and heuristics.  Many complex problems, such as bin packing, are addressable on a practical basis with a consistent selection strategy.</w:t>
       </w:r>
     </w:p>
     <w:p>
@@ -2213,7 +2237,6 @@
     </w:p>
     <w:p>
       <w:r>
-        <w:lastRenderedPageBreak/>
         <w:tab/>
         <w:t>A core responsibility of many scheduling algorithms is to complete a collection of work on time.  If the number of processors is finite, but the work items unbounded, the system will need to context switch and interrupt execution.  Determining the total number of jobs that will be late is NP-Hard</w:t>
       </w:r>
@@ -2318,7 +2341,11 @@
       </w:r>
       <w:proofErr w:type="gramEnd"/>
       <w:r>
-        <w:t xml:space="preserve">.  This requirement “naturally occurs and so has studied under the names bandwidth allocation, admission control, interval packing, temporal knapsack, multicommodity demand flow, </w:t>
+        <w:t xml:space="preserve">.  This requirement “naturally occurs and so has studied under the names bandwidth allocation, admission control, interval packing, temporal knapsack, multicommodity </w:t>
+      </w:r>
+      <w:r>
+        <w:lastRenderedPageBreak/>
+        <w:t xml:space="preserve">demand flow, </w:t>
       </w:r>
       <w:proofErr w:type="spellStart"/>
       <w:r>
@@ -2355,11 +2382,7 @@
         </w:sdtContent>
       </w:sdt>
       <w:r>
-        <w:t xml:space="preserve">.”  Other literature has extensively investigated the issue and identified many shortcuts such as (a) approximation heuristics and (b) applying constraints, such as requiring no bottlenecks.  The researchers provide a general solution by first transforming the </w:t>
-      </w:r>
-      <w:r>
-        <w:lastRenderedPageBreak/>
-        <w:t xml:space="preserve">problem into a maximum weight independent set of rectangles problem, which has a complexity factor of </w:t>
+        <w:t xml:space="preserve">.”  Other literature has extensively investigated the issue and identified many shortcuts such as (a) approximation heuristics and (b) applying constraints, such as requiring no bottlenecks.  The researchers provide a general solution by first transforming the problem into a maximum weight independent set of rectangles problem, which has a complexity factor of </w:t>
       </w:r>
       <w:r>
         <w:rPr>
@@ -2567,6 +2590,7 @@
     </w:p>
     <w:p>
       <w:r>
+        <w:lastRenderedPageBreak/>
         <w:tab/>
         <w:t xml:space="preserve">Outside of P2P video streaming systems, this strategy applies to arbitrary networks that need to model constant flow demand across undependable links.  While traffic ingested into the system is naturally </w:t>
       </w:r>
@@ -2576,11 +2600,7 @@
       </w:r>
       <w:proofErr w:type="spellEnd"/>
       <w:r>
-        <w:t xml:space="preserve">, a FIFO queue can first accept it, and then a metered process pulls </w:t>
-      </w:r>
-      <w:r>
-        <w:lastRenderedPageBreak/>
-        <w:t>these messages.  Then through an understanding of the flow demand, an expert system could make decisions around provisioning new resources and related autoscaling remediations.</w:t>
+        <w:t>, a FIFO queue can first accept it, and then a metered process pulls these messages.  Then through an understanding of the flow demand, an expert system could make decisions around provisioning new resources and related autoscaling remediations.</w:t>
       </w:r>
     </w:p>
     <w:p>
@@ -2674,7 +2694,11 @@
     <w:p>
       <w:r>
         <w:tab/>
-        <w:t xml:space="preserve">When a distributed system encounters a fault (predicate), a mechanism needs to trigger a sequence of remediation steps.  Detecting these predicates in the abstract is NP-complete unless decomposition of the </w:t>
+        <w:t xml:space="preserve">When a distributed system encounters a fault (predicate), a mechanism needs to trigger a sequence of remediation steps.  Detecting these predicates in the abstract is NP-complete unless </w:t>
+      </w:r>
+      <w:r>
+        <w:lastRenderedPageBreak/>
+        <w:t xml:space="preserve">decomposition of the </w:t>
       </w:r>
       <w:r>
         <w:rPr>
@@ -2749,11 +2773,7 @@
       </w:r>
       <w:proofErr w:type="spellEnd"/>
       <w:r>
-        <w:t xml:space="preserve"> processes, the </w:t>
-      </w:r>
-      <w:r>
-        <w:lastRenderedPageBreak/>
-        <w:t>search space can be drastically only inspecting the changelog.  In other words, if Alice calls Bob, there’s no reason to look at Charlie, the area of interest is between Alice and Bob.</w:t>
+        <w:t xml:space="preserve"> processes, the search space can be drastically only inspecting the changelog.  In other words, if Alice calls Bob, there’s no reason to look at Charlie, the area of interest is between Alice and Bob.</w:t>
       </w:r>
       <w:r>
         <w:t xml:space="preserve">  After the search space is constrained, efficient algorithms can query the call subgraph in polynomial time.</w:t>
@@ -2969,7 +2989,11 @@
         <w:t xml:space="preserve">  Xia et al. provide a formal proof that the industry-standard solution of bracketing bids is an NP-hard computation.  </w:t>
       </w:r>
       <w:r>
-        <w:t xml:space="preserve">Consider the scenario where (1) Alice bids 5$, Bob bids 2$, and Charlie bids 1$, and (2) the website only has space for two ads.  Then the desired state would be to choose the top two advertisers and bill them the n+1 bid, such that Alice pays 2$, and Bob pays 1$. </w:t>
+        <w:t xml:space="preserve">Consider the scenario where (1) Alice bids 5$, Bob bids 2$, and Charlie bids 1$, </w:t>
+      </w:r>
+      <w:r>
+        <w:lastRenderedPageBreak/>
+        <w:t xml:space="preserve">and (2) the website only has space for two ads.  Then the desired state would be to choose the top two advertisers and bill them the n+1 bid, such that Alice pays 2$, and Bob pays 1$. </w:t>
       </w:r>
     </w:p>
     <w:p>
@@ -2977,7 +3001,6 @@
         <w:ind w:firstLine="720"/>
       </w:pPr>
       <w:r>
-        <w:lastRenderedPageBreak/>
         <w:t>Instead</w:t>
       </w:r>
       <w:r>
@@ -3171,17 +3194,14 @@
       </w:r>
       <w:proofErr w:type="gramEnd"/>
       <w:r>
+        <w:lastRenderedPageBreak/>
         <w:t>Second, is a Constraint Programming (CP) solution that is 1.15 times faster than IP, and 8.14 times faster if pre-solving is enabled.</w:t>
       </w:r>
       <w:r>
         <w:t xml:space="preserve">  S</w:t>
       </w:r>
       <w:r>
-        <w:t xml:space="preserve">imilar challenges exist within distributed systems, such </w:t>
-      </w:r>
-      <w:r>
-        <w:lastRenderedPageBreak/>
-        <w:t>as the case that a batch operation enters the system.  When this occurs, a controller needs to assign tasks to specific and finite compute nodes.  If two sub-tasks must share a data set, then an optimization exists to place both on the same node instead of replicating that data to another node.  These requirements are analogous to the Hospital Residency Problem.</w:t>
+        <w:t>imilar challenges exist within distributed systems, such as the case that a batch operation enters the system.  When this occurs, a controller needs to assign tasks to specific and finite compute nodes.  If two sub-tasks must share a data set, then an optimization exists to place both on the same node instead of replicating that data to another node.  These requirements are analogous to the Hospital Residency Problem.</w:t>
       </w:r>
     </w:p>
     <w:p>
@@ -6735,7 +6755,7 @@
 </file>
 
 <file path=customXml/itemProps1.xml><?xml version="1.0" encoding="utf-8"?>
-<ds:datastoreItem xmlns:ds="http://schemas.openxmlformats.org/officeDocument/2006/customXml" ds:itemID="{537420CD-4D55-44CC-AC57-E189012B9C80}">
+<ds:datastoreItem xmlns:ds="http://schemas.openxmlformats.org/officeDocument/2006/customXml" ds:itemID="{864CC230-A08B-4C7E-831B-E59C0A5845F2}">
   <ds:schemaRefs>
     <ds:schemaRef ds:uri="http://schemas.openxmlformats.org/officeDocument/2006/bibliography"/>
   </ds:schemaRefs>

</xml_diff>